<commit_message>
Avances en la descripción del proyecto
</commit_message>
<xml_diff>
--- a/Documentation/Enunciado del proyecto final.docx
+++ b/Documentation/Enunciado del proyecto final.docx
@@ -110,7 +110,24 @@
         <w:t>*</w:t>
       </w:r>
       <w:r>
-        <w:t xml:space="preserve">Conectar usuarios entre ellos a partir de la cantidad hashtags que tengan en común y la cantidad de @ que tengan en común. Ya que estos dos datos  </w:t>
+        <w:t xml:space="preserve">Conectar usuarios entre ellos a partir de la cantidad hashtags que tengan en común y la cantidad de @ que tengan en común. </w:t>
+      </w:r>
+      <w:r>
+        <w:t>Además de eso, si existe una conexión esta también contendrá la afinidad entre las categorías de los 2 usuarios,</w:t>
+      </w:r>
+      <w:r>
+        <w:t xml:space="preserve"> </w:t>
+      </w:r>
+      <w:r>
+        <w:t>la afinidad se determina como el valor absoluto de la resta entre las puntuaciones de los 2 usuario</w:t>
+      </w:r>
+      <w:bookmarkStart w:id="0" w:name="_GoBack"/>
+      <w:bookmarkEnd w:id="0"/>
+      <w:r>
+        <w:t>s</w:t>
+      </w:r>
+      <w:r>
+        <w:t>.</w:t>
       </w:r>
     </w:p>
     <w:p>
@@ -129,13 +146,31 @@
     <w:p>
       <w:r>
         <w:tab/>
-        <w:t>-Un usuario que supere cierto puntaje de la categoría de deportes</w:t>
+        <w:t>-</w:t>
+      </w:r>
+      <w:r>
+        <w:t>Los usuarios</w:t>
+      </w:r>
+      <w:r>
+        <w:t xml:space="preserve"> que supere</w:t>
+      </w:r>
+      <w:r>
+        <w:t>n</w:t>
+      </w:r>
+      <w:r>
+        <w:t xml:space="preserve"> cierto puntaje de la categoría de deportes</w:t>
       </w:r>
     </w:p>
     <w:p>
       <w:r>
         <w:tab/>
-        <w:t>-Un usuario que supere cierto puntaje de la categoría de política</w:t>
+        <w:t>-Un usuario que supere</w:t>
+      </w:r>
+      <w:r>
+        <w:t>n</w:t>
+      </w:r>
+      <w:r>
+        <w:t xml:space="preserve"> cierto puntaje de la categoría de política</w:t>
       </w:r>
     </w:p>
     <w:p>
@@ -167,11 +202,18 @@
         <w:t>*</w:t>
       </w:r>
       <w:r>
-        <w:t>A partir de un usuario en particular</w:t>
-      </w:r>
-      <w:bookmarkStart w:id="0" w:name="_GoBack"/>
-      <w:bookmarkEnd w:id="0"/>
-    </w:p>
+        <w:t>A partir d</w:t>
+      </w:r>
+      <w:r>
+        <w:t>e dos usuarios determinar cual es el grupo de usuarios que poseen mayor afinidad en cualquiera de las tres categorías.</w:t>
+      </w:r>
+    </w:p>
+    <w:p>
+      <w:r>
+        <w:t>*Determinar cual es la persona más probable en tener hashtags o arrobas en común con un usuario en específico. Basados en la cantidad de hashtags y arrobas en común, y en la afinidad en las tres categorías entre los usuarios.</w:t>
+      </w:r>
+    </w:p>
+    <w:p/>
     <w:sectPr>
       <w:pgSz w:w="12240" w:h="15840"/>
       <w:pgMar w:top="1417" w:right="1701" w:bottom="1417" w:left="1701" w:header="708" w:footer="708" w:gutter="0"/>

</xml_diff>

<commit_message>
Conclusion de los puntos 1,2,4 y 5 del metodo de la ingenieria
</commit_message>
<xml_diff>
--- a/Documentation/Enunciado del proyecto final.docx
+++ b/Documentation/Enunciado del proyecto final.docx
@@ -82,52 +82,52 @@
         <w:t xml:space="preserve"> normal como: -Numero de tweets</w:t>
       </w:r>
       <w:r>
-        <w:t xml:space="preserve"> -Numero de seguidores -Numero de seguidos -Numero de likes. </w:t>
-      </w:r>
-    </w:p>
-    <w:p>
-      <w:r>
-        <w:t>*Clasificar los usuarios en 3 categorías deportes, política y ciencia</w:t>
-      </w:r>
-      <w:r>
-        <w:t>.</w:t>
-      </w:r>
-      <w:r>
-        <w:t xml:space="preserve"> </w:t>
-      </w:r>
-      <w:r>
-        <w:t>E</w:t>
-      </w:r>
-      <w:r>
-        <w:t>sta clasificación estará dada por un glosario</w:t>
-      </w:r>
-      <w:r>
-        <w:t xml:space="preserve"> de cada categoría, brindados por la compañía, que permitirá dar un puntaje a cada usuario en cada una de las categorías. El puntaje en una categoría depende de la cantidad de palabras que tengan en sus tweets que se encuentren en el glosario de dicha categoría.</w:t>
-      </w:r>
-    </w:p>
-    <w:p>
-      <w:r>
-        <w:t>*</w:t>
-      </w:r>
-      <w:r>
-        <w:t xml:space="preserve">Conectar usuarios entre ellos a partir de la cantidad hashtags que tengan en común y la cantidad de @ que tengan en común. </w:t>
-      </w:r>
-      <w:r>
-        <w:t>Además de eso, si existe una conexión esta también contendrá la afinidad entre las categorías de los 2 usuarios,</w:t>
-      </w:r>
-      <w:r>
-        <w:t xml:space="preserve"> </w:t>
-      </w:r>
-      <w:r>
-        <w:t>la afinidad se determina como el valor absoluto de la resta entre las puntuaciones de los 2 usuario</w:t>
+        <w:t xml:space="preserve"> -Numero de seguidores -Numero de seguidos -Numero de likes</w:t>
+      </w:r>
+      <w:r>
+        <w:t xml:space="preserve"> y una lista con sus tweets</w:t>
       </w:r>
       <w:bookmarkStart w:id="0" w:name="_GoBack"/>
       <w:bookmarkEnd w:id="0"/>
       <w:r>
-        <w:t>s</w:t>
+        <w:t xml:space="preserve">. </w:t>
+      </w:r>
+    </w:p>
+    <w:p>
+      <w:r>
+        <w:t>*Clasificar los usuarios en 3 categorías deportes, política y ciencia</w:t>
       </w:r>
       <w:r>
         <w:t>.</w:t>
+      </w:r>
+      <w:r>
+        <w:t xml:space="preserve"> </w:t>
+      </w:r>
+      <w:r>
+        <w:t>E</w:t>
+      </w:r>
+      <w:r>
+        <w:t>sta clasificación estará dada por un glosario</w:t>
+      </w:r>
+      <w:r>
+        <w:t xml:space="preserve"> de cada categoría, brindados por la compañía, que permitirá dar un puntaje a cada usuario en cada una de las categorías. El puntaje en una categoría depende de la cantidad de palabras que tengan en sus tweets que se encuentren en el glosario de dicha categoría.</w:t>
+      </w:r>
+    </w:p>
+    <w:p>
+      <w:r>
+        <w:t>*</w:t>
+      </w:r>
+      <w:r>
+        <w:t xml:space="preserve">Conectar usuarios entre ellos a partir de la cantidad hashtags que tengan en común y la cantidad de @ que tengan en común. </w:t>
+      </w:r>
+      <w:r>
+        <w:t>Además de eso, si existe una conexión esta también contendrá la afinidad entre las categorías de los 2 usuarios,</w:t>
+      </w:r>
+      <w:r>
+        <w:t xml:space="preserve"> </w:t>
+      </w:r>
+      <w:r>
+        <w:t>la afinidad se determina como el valor absoluto de la resta entre las puntuaciones de los 2 usuarios.</w:t>
       </w:r>
     </w:p>
     <w:p>

</xml_diff>

<commit_message>
Conclucion de los puntos 1,2,3,5 del metodo de la ingeniería
</commit_message>
<xml_diff>
--- a/Documentation/Enunciado del proyecto final.docx
+++ b/Documentation/Enunciado del proyecto final.docx
@@ -87,8 +87,6 @@
       <w:r>
         <w:t xml:space="preserve"> y una lista con sus tweets</w:t>
       </w:r>
-      <w:bookmarkStart w:id="0" w:name="_GoBack"/>
-      <w:bookmarkEnd w:id="0"/>
       <w:r>
         <w:t xml:space="preserve">. </w:t>
       </w:r>
@@ -164,7 +162,16 @@
     <w:p>
       <w:r>
         <w:tab/>
-        <w:t>-Un usuario que supere</w:t>
+        <w:t>-</w:t>
+      </w:r>
+      <w:r>
+        <w:t xml:space="preserve"> </w:t>
+      </w:r>
+      <w:r>
+        <w:t xml:space="preserve">Los usuarios </w:t>
+      </w:r>
+      <w:r>
+        <w:t>que supere</w:t>
       </w:r>
       <w:r>
         <w:t>n</w:t>
@@ -176,7 +183,16 @@
     <w:p>
       <w:r>
         <w:tab/>
-        <w:t>-Un usuario que supere cierto puntaje de la categoría de ciencia</w:t>
+        <w:t>-</w:t>
+      </w:r>
+      <w:r>
+        <w:t xml:space="preserve"> </w:t>
+      </w:r>
+      <w:r>
+        <w:t xml:space="preserve">Los usuarios </w:t>
+      </w:r>
+      <w:r>
+        <w:t>que supere cierto puntaje de la categoría de ciencia</w:t>
       </w:r>
     </w:p>
     <w:p/>
@@ -191,10 +207,18 @@
         <w:t>mpezando</w:t>
       </w:r>
       <w:r>
-        <w:t xml:space="preserve"> en un usuario en particular </w:t>
-      </w:r>
-      <w:r>
-        <w:t>cual es el grupo de personar más grande que se puede formar que contenga el mayor numero de hashtags en común, o el mayor numero de @ en común</w:t>
+        <w:t xml:space="preserve"> </w:t>
+      </w:r>
+      <w:bookmarkStart w:id="0" w:name="_GoBack"/>
+      <w:r>
+        <w:t xml:space="preserve">en un usuario en particular </w:t>
+      </w:r>
+      <w:r>
+        <w:t>cual es el grupo de personar más grande que se puede formar que contenga el mayor numero d</w:t>
+      </w:r>
+      <w:bookmarkEnd w:id="0"/>
+      <w:r>
+        <w:t>e hashtags en común, o el mayor numero de @ en común</w:t>
       </w:r>
     </w:p>
     <w:p>

</xml_diff>